<commit_message>
Transitioning to city level analysis and including weather
</commit_message>
<xml_diff>
--- a/Collectivism/terms.docx
+++ b/Collectivism/terms.docx
@@ -605,7 +605,18 @@
           <w:szCs w:val="24"/>
           <w:lang w:eastAsia="en-GB"/>
         </w:rPr>
-        <w:t>IND</w:t>
+        <w:t>I</w:t>
+      </w:r>
+      <w:r>
+        <w:rPr>
+          <w:rFonts w:ascii="Times New Roman" w:eastAsia="Times New Roman" w:hAnsi="Times New Roman" w:cs="Times New Roman"/>
+          <w:b/>
+          <w:bCs/>
+          <w:sz w:val="24"/>
+          <w:szCs w:val="24"/>
+          <w:lang w:eastAsia="en-GB"/>
+        </w:rPr>
+        <w:t>VR</w:t>
       </w:r>
       <w:r>
         <w:rPr>
@@ -936,6 +947,7 @@
     <w:lsdException w:name="HTML Sample" w:semiHidden="1" w:unhideWhenUsed="1"/>
     <w:lsdException w:name="HTML Typewriter" w:semiHidden="1" w:unhideWhenUsed="1"/>
     <w:lsdException w:name="HTML Variable" w:semiHidden="1" w:unhideWhenUsed="1"/>
+    <w:lsdException w:name="Normal Table" w:semiHidden="1" w:unhideWhenUsed="1"/>
     <w:lsdException w:name="annotation subject" w:semiHidden="1" w:unhideWhenUsed="1"/>
     <w:lsdException w:name="No List" w:semiHidden="1" w:unhideWhenUsed="1"/>
     <w:lsdException w:name="Outline List 1" w:semiHidden="1" w:unhideWhenUsed="1"/>
@@ -982,8 +994,10 @@
     <w:lsdException w:name="Table Subtle 2" w:semiHidden="1" w:unhideWhenUsed="1"/>
     <w:lsdException w:name="Table Web 1" w:semiHidden="1" w:unhideWhenUsed="1"/>
     <w:lsdException w:name="Table Web 2" w:semiHidden="1" w:unhideWhenUsed="1"/>
+    <w:lsdException w:name="Table Web 3" w:semiHidden="1" w:unhideWhenUsed="1"/>
     <w:lsdException w:name="Balloon Text" w:semiHidden="1" w:unhideWhenUsed="1"/>
     <w:lsdException w:name="Table Grid" w:uiPriority="39"/>
+    <w:lsdException w:name="Table Theme" w:semiHidden="1" w:unhideWhenUsed="1"/>
     <w:lsdException w:name="Placeholder Text" w:semiHidden="1"/>
     <w:lsdException w:name="No Spacing" w:uiPriority="1" w:qFormat="1"/>
     <w:lsdException w:name="Light Shading" w:uiPriority="60"/>

</xml_diff>